<commit_message>
projetada modelagem lógica e conceitual
</commit_message>
<xml_diff>
--- a/Documentação/Documentacao_EcommerceApp.docx
+++ b/Documentação/Documentacao_EcommerceApp.docx
@@ -1540,12 +1540,7 @@
     </w:p>
     <w:p>
       <w:r>
-        <w:t>A modelagem Lógica é aquela que traz não só as entidades, mas também seus dados e t</w:t>
-      </w:r>
-      <w:bookmarkStart w:id="6" w:name="_GoBack"/>
-      <w:bookmarkEnd w:id="6"/>
-      <w:r>
-        <w:t>ipos de dados. Assim ela se assemelha ao resultado final do código do Banco de Dados, e mostra também as relações entre as tabelas e quais seus tipos.</w:t>
+        <w:t>A modelagem Lógica é aquela que traz não só as entidades, mas também seus dados e tipos de dados. Assim ela se assemelha ao resultado final do código do Banco de Dados, e mostra também as relações entre as tabelas e quais seus tipos.</w:t>
       </w:r>
     </w:p>
     <w:p>
@@ -1553,19 +1548,12 @@
         <w:rPr>
           <w:noProof/>
         </w:rPr>
+        <w:lastRenderedPageBreak/>
         <w:drawing>
-          <wp:anchor distT="0" distB="0" distL="114300" distR="114300" simplePos="0" relativeHeight="251668480" behindDoc="1" locked="0" layoutInCell="1" allowOverlap="1" wp14:anchorId="6E196B73" wp14:editId="603C1236">
-            <wp:simplePos x="0" y="0"/>
-            <wp:positionH relativeFrom="margin">
-              <wp:posOffset>-226060</wp:posOffset>
-            </wp:positionH>
-            <wp:positionV relativeFrom="paragraph">
-              <wp:posOffset>94615</wp:posOffset>
-            </wp:positionV>
-            <wp:extent cx="5474335" cy="3090545"/>
-            <wp:effectExtent l="0" t="0" r="0" b="0"/>
-            <wp:wrapTopAndBottom/>
-            <wp:docPr id="4" name="Imagem 4"/>
+          <wp:inline distT="0" distB="0" distL="0" distR="0">
+            <wp:extent cx="5732145" cy="4418965"/>
+            <wp:effectExtent l="0" t="0" r="1905" b="635"/>
+            <wp:docPr id="3" name="Imagem 3"/>
             <wp:cNvGraphicFramePr>
               <a:graphicFrameLocks xmlns:a="http://schemas.openxmlformats.org/drawingml/2006/main" noChangeAspect="1"/>
             </wp:cNvGraphicFramePr>
@@ -1573,7 +1561,7 @@
               <a:graphicData uri="http://schemas.openxmlformats.org/drawingml/2006/picture">
                 <pic:pic xmlns:pic="http://schemas.openxmlformats.org/drawingml/2006/picture">
                   <pic:nvPicPr>
-                    <pic:cNvPr id="4" name="T_Diagrama_Logico.png"/>
+                    <pic:cNvPr id="3" name="modeloLogico-Modelagem_Lógica.png"/>
                     <pic:cNvPicPr/>
                   </pic:nvPicPr>
                   <pic:blipFill>
@@ -1585,7 +1573,7 @@
                   <pic:spPr>
                     <a:xfrm>
                       <a:off x="0" y="0"/>
-                      <a:ext cx="5474335" cy="3090545"/>
+                      <a:ext cx="5732145" cy="4418965"/>
                     </a:xfrm>
                     <a:prstGeom prst="rect">
                       <a:avLst/>
@@ -1594,13 +1582,7 @@
                 </pic:pic>
               </a:graphicData>
             </a:graphic>
-            <wp14:sizeRelH relativeFrom="margin">
-              <wp14:pctWidth>0</wp14:pctWidth>
-            </wp14:sizeRelH>
-            <wp14:sizeRelV relativeFrom="margin">
-              <wp14:pctHeight>0</wp14:pctHeight>
-            </wp14:sizeRelV>
-          </wp:anchor>
+          </wp:inline>
         </w:drawing>
       </w:r>
     </w:p>
@@ -1608,39 +1590,66 @@
       <w:pPr>
         <w:pStyle w:val="cabealho2"/>
       </w:pPr>
-      <w:bookmarkStart w:id="7" w:name="_Toc27402857"/>
+      <w:bookmarkStart w:id="6" w:name="_Toc27402857"/>
+      <w:r>
+        <w:t>Modelo Físico</w:t>
+      </w:r>
+      <w:bookmarkEnd w:id="6"/>
+    </w:p>
+    <w:p>
+      <w:pPr>
+        <w:rPr>
+          <w:noProof/>
+        </w:rPr>
+      </w:pPr>
+      <w:r>
+        <w:t xml:space="preserve">O modelo físico modelado na plataforma Excel </w:t>
+      </w:r>
+      <w:r>
+        <w:rPr>
+          <w:noProof/>
+        </w:rPr>
+        <w:t>observamos em si os dados que possuem na tabela, nele podemos administrar também as relações observando od Id´s de cada tabela. Semelhante ao Lógico porem nesta representação o foco são nos dados em si, e não em relações de entidades.</w:t>
+      </w:r>
+    </w:p>
+    <w:p>
+      <w:pPr>
+        <w:rPr>
+          <w:u w:val="single"/>
+        </w:rPr>
+      </w:pPr>
+    </w:p>
+    <w:p>
+      <w:pPr>
+        <w:pStyle w:val="cabealho2"/>
+      </w:pPr>
+      <w:bookmarkStart w:id="7" w:name="_Toc27402858"/>
+      <w:r>
+        <w:t>Modelo Conceitual</w:t>
+      </w:r>
+      <w:bookmarkEnd w:id="7"/>
+    </w:p>
+    <w:p>
+      <w:r>
+        <w:t>A conceitual é aquela em que focamos nas entidades presentes, e vemos um resumo de como se relacionam através dos caracteres 1 e N. Ela serve como uma fonte fundamental de consulta, pois resume para o código qual entidade que carrega uma FK (Chave de relacionamento entre tabelas) referencial a uma outra tabela</w:t>
+      </w:r>
+      <w:bookmarkStart w:id="8" w:name="_GoBack"/>
+      <w:bookmarkEnd w:id="8"/>
+    </w:p>
+    <w:p>
       <w:r>
         <w:lastRenderedPageBreak/>
-        <w:t>Modelo Físico</w:t>
-      </w:r>
-      <w:bookmarkEnd w:id="7"/>
-    </w:p>
-    <w:p>
-      <w:pPr>
+        <w:t>.</w:t>
+      </w:r>
+      <w:r>
         <w:rPr>
           <w:noProof/>
         </w:rPr>
-      </w:pPr>
-      <w:r>
-        <w:t xml:space="preserve">O modelo físico modelado na plataforma Excel </w:t>
-      </w:r>
-      <w:r>
-        <w:rPr>
-          <w:noProof/>
-        </w:rPr>
-        <w:t>observamos em si os dados que possuem na tabela, nele podemos administrar também as relações observando od Id´s de cada tabela. Semelhante ao Lógico porem nesta representação o foco são nos dados em si, e não em relações de entidades.</w:t>
-      </w:r>
-    </w:p>
-    <w:p>
-      <w:r>
-        <w:rPr>
-          <w:noProof/>
-        </w:rPr>
         <w:drawing>
-          <wp:inline distT="0" distB="0" distL="0" distR="0" wp14:anchorId="7B939022" wp14:editId="670D657B">
-            <wp:extent cx="5541117" cy="3431969"/>
-            <wp:effectExtent l="0" t="0" r="2540" b="0"/>
-            <wp:docPr id="6" name="Imagem 6"/>
+          <wp:inline distT="0" distB="0" distL="0" distR="0">
+            <wp:extent cx="5732145" cy="2753995"/>
+            <wp:effectExtent l="0" t="0" r="1905" b="8255"/>
+            <wp:docPr id="5" name="Imagem 5"/>
             <wp:cNvGraphicFramePr>
               <a:graphicFrameLocks xmlns:a="http://schemas.openxmlformats.org/drawingml/2006/main" noChangeAspect="1"/>
             </wp:cNvGraphicFramePr>
@@ -1648,7 +1657,7 @@
               <a:graphicData uri="http://schemas.openxmlformats.org/drawingml/2006/picture">
                 <pic:pic xmlns:pic="http://schemas.openxmlformats.org/drawingml/2006/picture">
                   <pic:nvPicPr>
-                    <pic:cNvPr id="6" name="T_Diagrama_Fisico.PNG"/>
+                    <pic:cNvPr id="5" name="modeloLogico-Modelagem_Concitual.png"/>
                     <pic:cNvPicPr/>
                   </pic:nvPicPr>
                   <pic:blipFill>
@@ -1660,7 +1669,7 @@
                   <pic:spPr>
                     <a:xfrm>
                       <a:off x="0" y="0"/>
-                      <a:ext cx="5582322" cy="3457490"/>
+                      <a:ext cx="5732145" cy="2753995"/>
                     </a:xfrm>
                     <a:prstGeom prst="rect">
                       <a:avLst/>
@@ -1673,26 +1682,6 @@
         </w:drawing>
       </w:r>
     </w:p>
-    <w:p>
-      <w:pPr>
-        <w:pStyle w:val="cabealho2"/>
-      </w:pPr>
-      <w:bookmarkStart w:id="8" w:name="_Toc27402858"/>
-      <w:r>
-        <w:t>Modelo Conceitual</w:t>
-      </w:r>
-      <w:bookmarkEnd w:id="8"/>
-    </w:p>
-    <w:p>
-      <w:r>
-        <w:t>A conceitual é aquela em que focamos nas entidades presentes, e vemos um resumo de como se relacionam através dos caracteres 1 e N. Ela serve como uma fonte fundamental de consulta, pois resume para o código qual entidade que carrega uma FK (Chave de relacionamento entre tabelas) referencial a uma outra tabela</w:t>
-      </w:r>
-    </w:p>
-    <w:p>
-      <w:r>
-        <w:t>.</w:t>
-      </w:r>
-    </w:p>
     <w:p/>
     <w:p>
       <w:pPr>
@@ -1700,24 +1689,184 @@
           <w:b/>
         </w:rPr>
       </w:pPr>
+    </w:p>
+    <w:p>
+      <w:pPr>
+        <w:rPr>
+          <w:b/>
+        </w:rPr>
+      </w:pPr>
+    </w:p>
+    <w:p>
+      <w:pPr>
+        <w:pStyle w:val="cabealho1"/>
+        <w:rPr>
+          <w:u w:val="single"/>
+          <w:lang w:eastAsia="en-US"/>
+        </w:rPr>
+      </w:pPr>
+      <w:bookmarkStart w:id="9" w:name="_Toc27402863"/>
+      <w:proofErr w:type="spellStart"/>
+      <w:r>
+        <w:rPr>
+          <w:lang w:eastAsia="en-US"/>
+        </w:rPr>
+        <w:t>Deploy</w:t>
+      </w:r>
+      <w:proofErr w:type="spellEnd"/>
+      <w:r>
+        <w:rPr>
+          <w:lang w:eastAsia="en-US"/>
+        </w:rPr>
+        <w:t xml:space="preserve"> </w:t>
+      </w:r>
+      <w:bookmarkEnd w:id="9"/>
+    </w:p>
+    <w:p>
+      <w:r>
+        <w:t>1º - Abra o executável “Visual Studio” já instalado na máquina;</w:t>
+      </w:r>
+    </w:p>
+    <w:p>
+      <w:r>
+        <w:t>2º - No diretório de pastas encontre o projeto “</w:t>
+      </w:r>
+      <w:r>
+        <w:t>2s2019-sprint-1-bd-opflix</w:t>
+      </w:r>
+      <w:r>
+        <w:t>” (repositório clonado do GitHub) e acesse: “</w:t>
+      </w:r>
+      <w:r>
+        <w:t>2s2019-sprint-1-bd-opflix\</w:t>
+      </w:r>
+      <w:proofErr w:type="spellStart"/>
+      <w:r>
+        <w:t>BackEnd</w:t>
+      </w:r>
+      <w:proofErr w:type="spellEnd"/>
+      <w:r>
+        <w:t xml:space="preserve"> - API\</w:t>
+      </w:r>
+      <w:proofErr w:type="spellStart"/>
+      <w:r>
+        <w:t>Senai.OpFlix.WebApi</w:t>
+      </w:r>
+      <w:proofErr w:type="spellEnd"/>
+      <w:r>
+        <w:t>”;</w:t>
+      </w:r>
+    </w:p>
+    <w:p>
+      <w:r>
+        <w:t>3º - Com um duplo clique no mouse abra o projeto “</w:t>
+      </w:r>
+      <w:r>
+        <w:t>Senai.OpFlix.WebApi</w:t>
+      </w:r>
+      <w:r>
+        <w:t>.sln” na plataforma mencionada;</w:t>
+      </w:r>
+    </w:p>
+    <w:p>
+      <w:pPr>
+        <w:rPr>
+          <w:b/>
+        </w:rPr>
+      </w:pPr>
+      <w:r>
+        <w:t xml:space="preserve">4º - Com o projeto aberto, em </w:t>
+      </w:r>
+      <w:r>
+        <w:rPr>
+          <w:b/>
+        </w:rPr>
+        <w:t>Gerenciador de soluções</w:t>
+      </w:r>
+      <w:r>
+        <w:rPr>
+          <w:b/>
+        </w:rPr>
+        <w:t xml:space="preserve"> </w:t>
+      </w:r>
+      <w:r>
+        <w:t xml:space="preserve">acesse </w:t>
+      </w:r>
+      <w:r>
+        <w:t>a pasta “</w:t>
+      </w:r>
+      <w:proofErr w:type="spellStart"/>
+      <w:r>
+        <w:rPr>
+          <w:b/>
+        </w:rPr>
+        <w:t>Contexts</w:t>
+      </w:r>
+      <w:proofErr w:type="spellEnd"/>
+      <w:r>
+        <w:rPr>
+          <w:b/>
+        </w:rPr>
+        <w:t>”</w:t>
+      </w:r>
+      <w:r>
+        <w:t xml:space="preserve"> e abra o arquivo “</w:t>
+      </w:r>
+      <w:proofErr w:type="spellStart"/>
+      <w:r>
+        <w:rPr>
+          <w:b/>
+        </w:rPr>
+        <w:t>OpflixContext</w:t>
+      </w:r>
+      <w:proofErr w:type="spellEnd"/>
+      <w:r>
+        <w:rPr>
+          <w:b/>
+        </w:rPr>
+        <w:t>”,</w:t>
+      </w:r>
+      <w:r>
+        <w:t xml:space="preserve"> você deve editar as linhas 33 e 34 de modo que</w:t>
+      </w:r>
+      <w:r>
+        <w:t xml:space="preserve"> as barras sejam editadas</w:t>
+      </w:r>
+      <w:r>
+        <w:rPr>
+          <w:b/>
+        </w:rPr>
+        <w:t>:</w:t>
+      </w:r>
+    </w:p>
+    <w:p>
+      <w:pPr>
+        <w:rPr>
+          <w:b/>
+        </w:rPr>
+      </w:pPr>
+      <w:r>
+        <w:rPr>
+          <w:b/>
+        </w:rPr>
+        <w:t>Antes:</w:t>
+      </w:r>
+    </w:p>
+    <w:p>
+      <w:pPr>
+        <w:rPr>
+          <w:b/>
+        </w:rPr>
+      </w:pPr>
       <w:r>
         <w:rPr>
           <w:noProof/>
         </w:rPr>
-        <w:lastRenderedPageBreak/>
         <w:drawing>
-          <wp:anchor distT="0" distB="0" distL="114300" distR="114300" simplePos="0" relativeHeight="251669504" behindDoc="1" locked="0" layoutInCell="1" allowOverlap="1" wp14:anchorId="07FB06B7" wp14:editId="443D4497">
-            <wp:simplePos x="0" y="0"/>
-            <wp:positionH relativeFrom="column">
-              <wp:posOffset>130175</wp:posOffset>
-            </wp:positionH>
-            <wp:positionV relativeFrom="paragraph">
-              <wp:posOffset>33020</wp:posOffset>
-            </wp:positionV>
-            <wp:extent cx="5170805" cy="3661410"/>
-            <wp:effectExtent l="0" t="0" r="0" b="0"/>
-            <wp:wrapTopAndBottom/>
-            <wp:docPr id="7" name="Imagem 7"/>
+          <wp:inline distT="0" distB="0" distL="0" distR="0" wp14:anchorId="66F46184" wp14:editId="484DE1F0">
+            <wp:extent cx="5732145" cy="726440"/>
+            <wp:effectExtent l="0" t="0" r="1905" b="0"/>
+            <wp:docPr id="29" name="Imagem 29"/>
             <wp:cNvGraphicFramePr>
               <a:graphicFrameLocks xmlns:a="http://schemas.openxmlformats.org/drawingml/2006/main" noChangeAspect="1"/>
             </wp:cNvGraphicFramePr>
@@ -1725,7 +1874,7 @@
               <a:graphicData uri="http://schemas.openxmlformats.org/drawingml/2006/picture">
                 <pic:pic xmlns:pic="http://schemas.openxmlformats.org/drawingml/2006/picture">
                   <pic:nvPicPr>
-                    <pic:cNvPr id="7" name="T_Diagrama_Conceitual.png"/>
+                    <pic:cNvPr id="1" name=""/>
                     <pic:cNvPicPr/>
                   </pic:nvPicPr>
                   <pic:blipFill>
@@ -1737,7 +1886,7 @@
                   <pic:spPr>
                     <a:xfrm>
                       <a:off x="0" y="0"/>
-                      <a:ext cx="5170805" cy="3661410"/>
+                      <a:ext cx="5732145" cy="726440"/>
                     </a:xfrm>
                     <a:prstGeom prst="rect">
                       <a:avLst/>
@@ -1746,13 +1895,7 @@
                 </pic:pic>
               </a:graphicData>
             </a:graphic>
-            <wp14:sizeRelH relativeFrom="margin">
-              <wp14:pctWidth>0</wp14:pctWidth>
-            </wp14:sizeRelH>
-            <wp14:sizeRelV relativeFrom="margin">
-              <wp14:pctHeight>0</wp14:pctHeight>
-            </wp14:sizeRelV>
-          </wp:anchor>
+          </wp:inline>
         </w:drawing>
       </w:r>
     </w:p>
@@ -1762,177 +1905,28 @@
           <w:b/>
         </w:rPr>
       </w:pPr>
-    </w:p>
-    <w:p>
-      <w:pPr>
-        <w:pStyle w:val="cabealho1"/>
-        <w:rPr>
-          <w:u w:val="single"/>
-          <w:lang w:eastAsia="en-US"/>
-        </w:rPr>
-      </w:pPr>
-      <w:bookmarkStart w:id="9" w:name="_Toc27402863"/>
-      <w:proofErr w:type="spellStart"/>
-      <w:r>
-        <w:rPr>
-          <w:lang w:eastAsia="en-US"/>
-        </w:rPr>
-        <w:t>Deploy</w:t>
-      </w:r>
-      <w:proofErr w:type="spellEnd"/>
-      <w:r>
-        <w:rPr>
-          <w:lang w:eastAsia="en-US"/>
-        </w:rPr>
-        <w:t xml:space="preserve"> </w:t>
-      </w:r>
-      <w:bookmarkEnd w:id="9"/>
-    </w:p>
-    <w:p>
-      <w:r>
-        <w:t>1º - Abra o executável “Visual Studio” já instalado na máquina;</w:t>
-      </w:r>
-    </w:p>
-    <w:p>
-      <w:r>
-        <w:t>2º - No diretório de pastas encontre o projeto “</w:t>
-      </w:r>
-      <w:r>
-        <w:t>2s2019-sprint-1-bd-opflix</w:t>
-      </w:r>
-      <w:r>
-        <w:t>” (repositório clonado do GitHub) e acesse: “</w:t>
-      </w:r>
-      <w:r>
-        <w:t>2s2019-sprint-1-bd-opflix\</w:t>
-      </w:r>
-      <w:proofErr w:type="spellStart"/>
-      <w:r>
-        <w:t>BackEnd</w:t>
-      </w:r>
-      <w:proofErr w:type="spellEnd"/>
-      <w:r>
-        <w:t xml:space="preserve"> - API\</w:t>
-      </w:r>
-      <w:proofErr w:type="spellStart"/>
-      <w:r>
-        <w:t>Senai.OpFlix.WebApi</w:t>
-      </w:r>
-      <w:proofErr w:type="spellEnd"/>
-      <w:r>
-        <w:t>”;</w:t>
-      </w:r>
-    </w:p>
-    <w:p>
-      <w:r>
-        <w:t>3º - Com um duplo clique no mouse abra o projeto “</w:t>
-      </w:r>
-      <w:r>
-        <w:t>Senai.OpFlix.WebApi</w:t>
-      </w:r>
-      <w:r>
-        <w:t>.sln” na plataforma mencionada;</w:t>
-      </w:r>
-    </w:p>
-    <w:p>
-      <w:pPr>
+      <w:r>
         <w:rPr>
           <w:b/>
         </w:rPr>
-      </w:pPr>
-      <w:r>
-        <w:t xml:space="preserve">4º - Com o projeto aberto, em </w:t>
-      </w:r>
-      <w:r>
+        <w:t>Depois:</w:t>
+      </w:r>
+    </w:p>
+    <w:p>
+      <w:pPr>
         <w:rPr>
           <w:b/>
         </w:rPr>
-        <w:t>Gerenciador de soluções</w:t>
-      </w:r>
-      <w:r>
-        <w:rPr>
-          <w:b/>
-        </w:rPr>
-        <w:t xml:space="preserve"> </w:t>
-      </w:r>
-      <w:r>
-        <w:t xml:space="preserve">acesse </w:t>
-      </w:r>
-      <w:r>
-        <w:t>a pasta “</w:t>
-      </w:r>
-      <w:proofErr w:type="spellStart"/>
-      <w:r>
-        <w:rPr>
-          <w:b/>
-        </w:rPr>
-        <w:t>Contexts</w:t>
-      </w:r>
-      <w:proofErr w:type="spellEnd"/>
-      <w:r>
-        <w:rPr>
-          <w:b/>
-        </w:rPr>
-        <w:t>”</w:t>
-      </w:r>
-      <w:r>
-        <w:t xml:space="preserve"> e abra o arquivo “</w:t>
-      </w:r>
-      <w:proofErr w:type="spellStart"/>
-      <w:r>
-        <w:rPr>
-          <w:b/>
-        </w:rPr>
-        <w:t>OpflixContext</w:t>
-      </w:r>
-      <w:proofErr w:type="spellEnd"/>
-      <w:r>
-        <w:rPr>
-          <w:b/>
-        </w:rPr>
-        <w:t>”,</w:t>
-      </w:r>
-      <w:r>
-        <w:t xml:space="preserve"> você deve editar as linhas 33 e 34 de modo que</w:t>
-      </w:r>
-      <w:r>
-        <w:t xml:space="preserve"> as barras sejam editadas</w:t>
-      </w:r>
-      <w:r>
-        <w:rPr>
-          <w:b/>
-        </w:rPr>
-        <w:t>:</w:t>
-      </w:r>
-    </w:p>
-    <w:p>
-      <w:pPr>
-        <w:rPr>
-          <w:b/>
-        </w:rPr>
-      </w:pPr>
-      <w:r>
-        <w:rPr>
-          <w:b/>
-        </w:rPr>
-        <w:t>Antes:</w:t>
-      </w:r>
-    </w:p>
-    <w:p>
-      <w:pPr>
-        <w:rPr>
-          <w:b/>
-        </w:rPr>
       </w:pPr>
       <w:r>
         <w:rPr>
           <w:noProof/>
         </w:rPr>
         <w:drawing>
-          <wp:inline distT="0" distB="0" distL="0" distR="0" wp14:anchorId="66F46184" wp14:editId="484DE1F0">
-            <wp:extent cx="5732145" cy="726440"/>
-            <wp:effectExtent l="0" t="0" r="1905" b="0"/>
-            <wp:docPr id="29" name="Imagem 29"/>
+          <wp:inline distT="0" distB="0" distL="0" distR="0" wp14:anchorId="6EE19DFC" wp14:editId="6076B8AB">
+            <wp:extent cx="5732145" cy="647065"/>
+            <wp:effectExtent l="0" t="0" r="1905" b="635"/>
+            <wp:docPr id="30" name="Imagem 30"/>
             <wp:cNvGraphicFramePr>
               <a:graphicFrameLocks xmlns:a="http://schemas.openxmlformats.org/drawingml/2006/main" noChangeAspect="1"/>
             </wp:cNvGraphicFramePr>
@@ -1952,7 +1946,7 @@
                   <pic:spPr>
                     <a:xfrm>
                       <a:off x="0" y="0"/>
-                      <a:ext cx="5732145" cy="726440"/>
+                      <a:ext cx="5732145" cy="647065"/>
                     </a:xfrm>
                     <a:prstGeom prst="rect">
                       <a:avLst/>
@@ -1975,24 +1969,66 @@
         <w:rPr>
           <w:b/>
         </w:rPr>
-        <w:t>Depois:</w:t>
-      </w:r>
-    </w:p>
-    <w:p>
-      <w:pPr>
+        <w:lastRenderedPageBreak/>
+        <w:t xml:space="preserve">5º Agora na pasta </w:t>
+      </w:r>
+      <w:proofErr w:type="spellStart"/>
+      <w:r>
         <w:rPr>
           <w:b/>
         </w:rPr>
+        <w:t>Repositories</w:t>
+      </w:r>
+      <w:proofErr w:type="spellEnd"/>
+      <w:r>
+        <w:rPr>
+          <w:b/>
+        </w:rPr>
+        <w:t>, acesse o arquivo “</w:t>
+      </w:r>
+      <w:proofErr w:type="spellStart"/>
+      <w:r>
+        <w:rPr>
+          <w:b/>
+        </w:rPr>
+        <w:t>LancamentoRepository</w:t>
+      </w:r>
+      <w:proofErr w:type="spellEnd"/>
+      <w:r>
+        <w:rPr>
+          <w:b/>
+        </w:rPr>
+        <w:t>” e altere as linhas 15 e 16, de modo que:</w:t>
+      </w:r>
+    </w:p>
+    <w:p>
+      <w:pPr>
+        <w:rPr>
+          <w:b/>
+        </w:rPr>
+      </w:pPr>
+      <w:r>
+        <w:rPr>
+          <w:b/>
+        </w:rPr>
+        <w:t>Antes:</w:t>
+      </w:r>
+    </w:p>
+    <w:p>
+      <w:pPr>
+        <w:rPr>
+          <w:b/>
+        </w:rPr>
       </w:pPr>
       <w:r>
         <w:rPr>
           <w:noProof/>
         </w:rPr>
         <w:drawing>
-          <wp:inline distT="0" distB="0" distL="0" distR="0" wp14:anchorId="6EE19DFC" wp14:editId="6076B8AB">
-            <wp:extent cx="5732145" cy="647065"/>
-            <wp:effectExtent l="0" t="0" r="1905" b="635"/>
-            <wp:docPr id="30" name="Imagem 30"/>
+          <wp:inline distT="0" distB="0" distL="0" distR="0" wp14:anchorId="45975628" wp14:editId="59D114CC">
+            <wp:extent cx="5732145" cy="209550"/>
+            <wp:effectExtent l="0" t="0" r="1905" b="0"/>
+            <wp:docPr id="32" name="Imagem 32"/>
             <wp:cNvGraphicFramePr>
               <a:graphicFrameLocks xmlns:a="http://schemas.openxmlformats.org/drawingml/2006/main" noChangeAspect="1"/>
             </wp:cNvGraphicFramePr>
@@ -2012,108 +2048,6 @@
                   <pic:spPr>
                     <a:xfrm>
                       <a:off x="0" y="0"/>
-                      <a:ext cx="5732145" cy="647065"/>
-                    </a:xfrm>
-                    <a:prstGeom prst="rect">
-                      <a:avLst/>
-                    </a:prstGeom>
-                  </pic:spPr>
-                </pic:pic>
-              </a:graphicData>
-            </a:graphic>
-          </wp:inline>
-        </w:drawing>
-      </w:r>
-    </w:p>
-    <w:p>
-      <w:pPr>
-        <w:rPr>
-          <w:b/>
-        </w:rPr>
-      </w:pPr>
-      <w:r>
-        <w:rPr>
-          <w:b/>
-        </w:rPr>
-        <w:lastRenderedPageBreak/>
-        <w:t xml:space="preserve">5º Agora na pasta </w:t>
-      </w:r>
-      <w:proofErr w:type="spellStart"/>
-      <w:r>
-        <w:rPr>
-          <w:b/>
-        </w:rPr>
-        <w:t>Repositories</w:t>
-      </w:r>
-      <w:proofErr w:type="spellEnd"/>
-      <w:r>
-        <w:rPr>
-          <w:b/>
-        </w:rPr>
-        <w:t>, acesse o arquivo “</w:t>
-      </w:r>
-      <w:proofErr w:type="spellStart"/>
-      <w:r>
-        <w:rPr>
-          <w:b/>
-        </w:rPr>
-        <w:t>LancamentoRepository</w:t>
-      </w:r>
-      <w:proofErr w:type="spellEnd"/>
-      <w:r>
-        <w:rPr>
-          <w:b/>
-        </w:rPr>
-        <w:t>” e altere as linhas 15 e 16, de modo que:</w:t>
-      </w:r>
-    </w:p>
-    <w:p>
-      <w:pPr>
-        <w:rPr>
-          <w:b/>
-        </w:rPr>
-      </w:pPr>
-      <w:r>
-        <w:rPr>
-          <w:b/>
-        </w:rPr>
-        <w:t>Antes:</w:t>
-      </w:r>
-    </w:p>
-    <w:p>
-      <w:pPr>
-        <w:rPr>
-          <w:b/>
-        </w:rPr>
-      </w:pPr>
-      <w:r>
-        <w:rPr>
-          <w:noProof/>
-        </w:rPr>
-        <w:drawing>
-          <wp:inline distT="0" distB="0" distL="0" distR="0" wp14:anchorId="45975628" wp14:editId="59D114CC">
-            <wp:extent cx="5732145" cy="209550"/>
-            <wp:effectExtent l="0" t="0" r="1905" b="0"/>
-            <wp:docPr id="32" name="Imagem 32"/>
-            <wp:cNvGraphicFramePr>
-              <a:graphicFrameLocks xmlns:a="http://schemas.openxmlformats.org/drawingml/2006/main" noChangeAspect="1"/>
-            </wp:cNvGraphicFramePr>
-            <a:graphic xmlns:a="http://schemas.openxmlformats.org/drawingml/2006/main">
-              <a:graphicData uri="http://schemas.openxmlformats.org/drawingml/2006/picture">
-                <pic:pic xmlns:pic="http://schemas.openxmlformats.org/drawingml/2006/picture">
-                  <pic:nvPicPr>
-                    <pic:cNvPr id="1" name=""/>
-                    <pic:cNvPicPr/>
-                  </pic:nvPicPr>
-                  <pic:blipFill>
-                    <a:blip r:embed="rId15"/>
-                    <a:stretch>
-                      <a:fillRect/>
-                    </a:stretch>
-                  </pic:blipFill>
-                  <pic:spPr>
-                    <a:xfrm>
-                      <a:off x="0" y="0"/>
                       <a:ext cx="5732145" cy="209550"/>
                     </a:xfrm>
                     <a:prstGeom prst="rect">
@@ -2166,7 +2100,7 @@
                     <pic:cNvPicPr/>
                   </pic:nvPicPr>
                   <pic:blipFill>
-                    <a:blip r:embed="rId16"/>
+                    <a:blip r:embed="rId15"/>
                     <a:stretch>
                       <a:fillRect/>
                     </a:stretch>
@@ -2281,7 +2215,7 @@
                     <pic:cNvPicPr/>
                   </pic:nvPicPr>
                   <pic:blipFill rotWithShape="1">
-                    <a:blip r:embed="rId17"/>
+                    <a:blip r:embed="rId16"/>
                     <a:srcRect l="29311" t="1861" r="45636" b="73257"/>
                     <a:stretch/>
                   </pic:blipFill>
@@ -2325,7 +2259,7 @@
       <w:r>
         <w:t>Após a execução, abra um navegador e acesse a URL : “</w:t>
       </w:r>
-      <w:hyperlink r:id="rId18" w:history="1">
+      <w:hyperlink r:id="rId17" w:history="1">
         <w:r>
           <w:rPr>
             <w:rStyle w:val="Hyperlink"/>
@@ -2375,7 +2309,7 @@
                     <pic:cNvPicPr/>
                   </pic:nvPicPr>
                   <pic:blipFill rotWithShape="1">
-                    <a:blip r:embed="rId19"/>
+                    <a:blip r:embed="rId18"/>
                     <a:srcRect t="3561" r="65127" b="19572"/>
                     <a:stretch/>
                   </pic:blipFill>
@@ -2781,7 +2715,7 @@
                     <pic:cNvPicPr/>
                   </pic:nvPicPr>
                   <pic:blipFill>
-                    <a:blip r:embed="rId20"/>
+                    <a:blip r:embed="rId19"/>
                     <a:stretch>
                       <a:fillRect/>
                     </a:stretch>
@@ -2878,7 +2812,7 @@
                     <pic:cNvPicPr/>
                   </pic:nvPicPr>
                   <pic:blipFill>
-                    <a:blip r:embed="rId21"/>
+                    <a:blip r:embed="rId20"/>
                     <a:stretch>
                       <a:fillRect/>
                     </a:stretch>
@@ -2948,7 +2882,7 @@
                     <pic:cNvPicPr/>
                   </pic:nvPicPr>
                   <pic:blipFill>
-                    <a:blip r:embed="rId22"/>
+                    <a:blip r:embed="rId21"/>
                     <a:stretch>
                       <a:fillRect/>
                     </a:stretch>
@@ -3185,7 +3119,7 @@
     </w:p>
     <w:p/>
     <w:sectPr>
-      <w:footerReference w:type="default" r:id="rId23"/>
+      <w:footerReference w:type="default" r:id="rId22"/>
       <w:pgSz w:w="11907" w:h="16839" w:code="9"/>
       <w:pgMar w:top="1080" w:right="1440" w:bottom="1080" w:left="1440" w:header="720" w:footer="720" w:gutter="0"/>
       <w:cols w:space="720"/>
@@ -6329,7 +6263,7 @@
     <w:charset w:val="00"/>
     <w:family w:val="roman"/>
     <w:pitch w:val="variable"/>
-    <w:sig w:usb0="E0002AFF" w:usb1="C0007843" w:usb2="00000009" w:usb3="00000000" w:csb0="000001FF" w:csb1="00000000"/>
+    <w:sig w:usb0="E0002EFF" w:usb1="C000785B" w:usb2="00000009" w:usb3="00000000" w:csb0="000001FF" w:csb1="00000000"/>
   </w:font>
   <w:font w:name="Symbol">
     <w:panose1 w:val="05050102010706020507"/>
@@ -6353,7 +6287,7 @@
     <w:sig w:usb0="00000287" w:usb1="00000000" w:usb2="00000000" w:usb3="00000000" w:csb0="0000009F" w:csb1="00000000"/>
   </w:font>
   <w:font w:name="MS Mincho">
-    <w:altName w:val="ＭＳ 明朝"/>
+    <w:altName w:val="MS Mincho"/>
     <w:panose1 w:val="02020609040205080304"/>
     <w:charset w:val="80"/>
     <w:family w:val="modern"/>
@@ -6387,14 +6321,14 @@
     <w:charset w:val="00"/>
     <w:family w:val="swiss"/>
     <w:pitch w:val="variable"/>
-    <w:sig w:usb0="E0002AFF" w:usb1="4000ACFF" w:usb2="00000001" w:usb3="00000000" w:csb0="000001FF" w:csb1="00000000"/>
+    <w:sig w:usb0="E0002AFF" w:usb1="C000247B" w:usb2="00000009" w:usb3="00000000" w:csb0="000001FF" w:csb1="00000000"/>
   </w:font>
   <w:font w:name="Calibri Light">
     <w:panose1 w:val="020F0302020204030204"/>
     <w:charset w:val="00"/>
     <w:family w:val="swiss"/>
     <w:pitch w:val="variable"/>
-    <w:sig w:usb0="A0002AEF" w:usb1="4000207B" w:usb2="00000000" w:usb3="00000000" w:csb0="000001FF" w:csb1="00000000"/>
+    <w:sig w:usb0="E0002AFF" w:usb1="C000247B" w:usb2="00000009" w:usb3="00000000" w:csb0="000001FF" w:csb1="00000000"/>
   </w:font>
 </w:fonts>
 </file>
@@ -6419,6 +6353,7 @@
     <w:rsid w:val="00023D19"/>
     <w:rsid w:val="00030EEB"/>
     <w:rsid w:val="00104E98"/>
+    <w:rsid w:val="00144A06"/>
     <w:rsid w:val="002C0B7F"/>
     <w:rsid w:val="00406E44"/>
     <w:rsid w:val="004265B1"/>
@@ -7159,7 +7094,7 @@
 </file>
 
 <file path=customXml/itemProps3.xml><?xml version="1.0" encoding="utf-8"?>
-<ds:datastoreItem xmlns:ds="http://schemas.openxmlformats.org/officeDocument/2006/customXml" ds:itemID="{8ACD25B0-F5B1-4FFC-AC39-C4530B93E6E6}">
+<ds:datastoreItem xmlns:ds="http://schemas.openxmlformats.org/officeDocument/2006/customXml" ds:itemID="{865D2080-F764-45CC-8031-4E8E57984DFF}">
   <ds:schemaRefs>
     <ds:schemaRef ds:uri="http://schemas.openxmlformats.org/officeDocument/2006/bibliography"/>
   </ds:schemaRefs>

</xml_diff>